<commit_message>
import fixed in Controller
</commit_message>
<xml_diff>
--- a/Relazione/Analisi modello dominio.docx
+++ b/Relazione/Analisi modello dominio.docx
@@ -28,7 +28,7 @@
         <w:pStyle w:val="Titolo2"/>
         <w:rPr>
           <w:rFonts w:ascii="Century Gothic" w:hAnsi="Century Gothic"/>
-          <w:color w:val="auto"/>
+          <w:color w:val="000000" w:themeColor="text1"/>
           <w:sz w:val="40"/>
           <w:szCs w:val="40"/>
         </w:rPr>
@@ -36,7 +36,7 @@
       <w:r>
         <w:rPr>
           <w:rFonts w:ascii="Century Gothic" w:hAnsi="Century Gothic"/>
-          <w:color w:val="auto"/>
+          <w:color w:val="000000" w:themeColor="text1"/>
           <w:sz w:val="40"/>
           <w:szCs w:val="40"/>
         </w:rPr>
@@ -2561,7 +2561,21 @@
         <w:rPr>
           <w:color w:val="000000" w:themeColor="text1"/>
         </w:rPr>
-        <w:t xml:space="preserve">. Il gruppo ha utilizzato il DVCS </w:t>
+        <w:t xml:space="preserve">. </w:t>
+      </w:r>
+      <w:r>
+        <w:rPr>
+          <w:color w:val="000000" w:themeColor="text1"/>
+        </w:rPr>
+        <w:t xml:space="preserve">Per rendere il codice chiaro e navigabile, abbiamo utilizzato una suddivisione di esso in package. </w:t>
+      </w:r>
+      <w:bookmarkStart w:id="0" w:name="_GoBack"/>
+      <w:bookmarkEnd w:id="0"/>
+      <w:r>
+        <w:rPr>
+          <w:color w:val="000000" w:themeColor="text1"/>
+        </w:rPr>
+        <w:t xml:space="preserve">Il gruppo ha utilizzato il DVCS </w:t>
       </w:r>
       <w:proofErr w:type="spellStart"/>
       <w:r>
@@ -2660,11 +2674,221 @@
         <w:t>Note di Sviluppo</w:t>
       </w:r>
     </w:p>
+    <w:p>
+      <w:r>
+        <w:t xml:space="preserve">Nel package </w:t>
+      </w:r>
+      <w:proofErr w:type="spellStart"/>
+      <w:r>
+        <w:rPr>
+          <w:i/>
+        </w:rPr>
+        <w:t>atlas.Utils</w:t>
+      </w:r>
+      <w:proofErr w:type="spellEnd"/>
+      <w:r>
+        <w:t xml:space="preserve"> è presente la classe </w:t>
+      </w:r>
+      <w:proofErr w:type="spellStart"/>
+      <w:r>
+        <w:rPr>
+          <w:i/>
+        </w:rPr>
+        <w:t>Pair</w:t>
+      </w:r>
+      <w:proofErr w:type="spellEnd"/>
+      <w:r>
+        <w:t xml:space="preserve"> realizzata da </w:t>
+      </w:r>
+      <w:hyperlink r:id="rId9" w:history="1">
+        <w:r>
+          <w:rPr>
+            <w:rStyle w:val="Collegamentoipertestuale"/>
+            <w:i/>
+          </w:rPr>
+          <w:t>Mi</w:t>
+        </w:r>
+        <w:r>
+          <w:rPr>
+            <w:rStyle w:val="Collegamentoipertestuale"/>
+            <w:i/>
+          </w:rPr>
+          <w:t>r</w:t>
+        </w:r>
+        <w:r>
+          <w:rPr>
+            <w:rStyle w:val="Collegamentoipertestuale"/>
+            <w:i/>
+          </w:rPr>
+          <w:t>ko Viroli</w:t>
+        </w:r>
+      </w:hyperlink>
+      <w:r>
+        <w:rPr>
+          <w:i/>
+        </w:rPr>
+        <w:t xml:space="preserve"> e </w:t>
+      </w:r>
+      <w:hyperlink r:id="rId10" w:history="1">
+        <w:r>
+          <w:rPr>
+            <w:rStyle w:val="Collegamentoipertestuale"/>
+            <w:i/>
+          </w:rPr>
+          <w:t>Danilo Pianini</w:t>
+        </w:r>
+      </w:hyperlink>
+      <w:r>
+        <w:t>. Per quanto riguarda il CSS sono stati consultati alcuni tutorial online.</w:t>
+      </w:r>
+    </w:p>
+    <w:p>
+      <w:pPr>
+        <w:pStyle w:val="Titolo2"/>
+        <w:rPr>
+          <w:rFonts w:ascii="Century Gothic" w:hAnsi="Century Gothic"/>
+          <w:color w:val="auto"/>
+          <w:sz w:val="48"/>
+          <w:szCs w:val="48"/>
+        </w:rPr>
+      </w:pPr>
+      <w:r>
+        <w:rPr>
+          <w:rFonts w:ascii="Century Gothic" w:hAnsi="Century Gothic"/>
+          <w:color w:val="auto"/>
+          <w:sz w:val="48"/>
+          <w:szCs w:val="48"/>
+        </w:rPr>
+        <w:t>4</w:t>
+      </w:r>
+      <w:r>
+        <w:rPr>
+          <w:rFonts w:ascii="Century Gothic" w:hAnsi="Century Gothic"/>
+          <w:color w:val="auto"/>
+          <w:sz w:val="48"/>
+          <w:szCs w:val="48"/>
+        </w:rPr>
+        <w:t xml:space="preserve"> </w:t>
+      </w:r>
+      <w:r>
+        <w:rPr>
+          <w:rFonts w:ascii="Century Gothic" w:hAnsi="Century Gothic"/>
+          <w:color w:val="auto"/>
+          <w:sz w:val="48"/>
+          <w:szCs w:val="48"/>
+        </w:rPr>
+        <w:t>Commenti Finali</w:t>
+      </w:r>
+    </w:p>
+    <w:p>
+      <w:r>
+        <w:t xml:space="preserve">Il gruppo si ritiene abbastanza soddisfatto del lavoro svolto, nonostante alcune </w:t>
+      </w:r>
+      <w:proofErr w:type="spellStart"/>
+      <w:r>
+        <w:t>features</w:t>
+      </w:r>
+      <w:proofErr w:type="spellEnd"/>
+      <w:r>
+        <w:t xml:space="preserve"> opzionali non sono state implementate per mancanza di tempo. </w:t>
+      </w:r>
+      <w:r>
+        <w:t xml:space="preserve">Il software è abbastanza flessibile ed estendibile, tenendo ben separate tutte le parti software. L’aggiunta di funzionalità o la sostituzione della </w:t>
+      </w:r>
+      <w:proofErr w:type="spellStart"/>
+      <w:r>
+        <w:t>view</w:t>
+      </w:r>
+      <w:proofErr w:type="spellEnd"/>
+      <w:r>
+        <w:t xml:space="preserve"> saranno implementabili efficacemente senza problemi complessi.</w:t>
+      </w:r>
+      <w:r>
+        <w:t xml:space="preserve"> Abbiamo utilizzato una suddivisione in package abbastanza chiara, che ha facilitato il lavoro a livello corale.</w:t>
+      </w:r>
+    </w:p>
+    <w:p>
+      <w:r>
+        <w:t>-</w:t>
+      </w:r>
+      <w:r>
+        <w:rPr>
+          <w:b/>
+        </w:rPr>
+        <w:t>Bondanini Andrea</w:t>
+      </w:r>
+      <w:r>
+        <w:t xml:space="preserve">: Sono complessivamente soddisfatto del mio lavoro. Il codice </w:t>
+      </w:r>
+      <w:r>
+        <w:t>abbastanza flessibile non dovrebbe creare problemi per eventuali aggiunte in futuro.</w:t>
+      </w:r>
+      <w:r>
+        <w:t xml:space="preserve"> </w:t>
+      </w:r>
+      <w:r>
+        <w:t xml:space="preserve">Ho capito quanto sia importante “disegnare” lo scheletro del software di iniziare a </w:t>
+      </w:r>
+      <w:r>
+        <w:t>sviluppare</w:t>
+      </w:r>
+      <w:r>
+        <w:t>.</w:t>
+      </w:r>
+      <w:r>
+        <w:t xml:space="preserve"> Molto importante è anche la qualità del codice con relativa documentazione, per facilitarne la comprensione ai colleghi permettendo una linea di sviluppo più efficiente. Probabilmente avrei potuto utilizzare un codice più “pulito” evitando qualche ripetizione. </w:t>
+      </w:r>
+      <w:r>
+        <w:t xml:space="preserve"> </w:t>
+      </w:r>
+    </w:p>
+    <w:p>
+      <w:r>
+        <w:rPr>
+          <w:rFonts w:cs="TimesNewRomanPSMT"/>
+        </w:rPr>
+        <w:t>-</w:t>
+      </w:r>
+      <w:r>
+        <w:rPr>
+          <w:rFonts w:cs="TimesNewRomanPSMT"/>
+          <w:b/>
+        </w:rPr>
+        <w:t xml:space="preserve">Ma </w:t>
+      </w:r>
+      <w:proofErr w:type="spellStart"/>
+      <w:r>
+        <w:rPr>
+          <w:rFonts w:cs="TimesNewRomanPSMT"/>
+          <w:b/>
+        </w:rPr>
+        <w:t>Xiang</w:t>
+      </w:r>
+      <w:proofErr w:type="spellEnd"/>
+      <w:r>
+        <w:rPr>
+          <w:rFonts w:cs="TimesNewRomanPSMT"/>
+          <w:b/>
+        </w:rPr>
+        <w:t xml:space="preserve"> </w:t>
+      </w:r>
+      <w:proofErr w:type="spellStart"/>
+      <w:r>
+        <w:rPr>
+          <w:rFonts w:cs="TimesNewRomanPSMT"/>
+          <w:b/>
+        </w:rPr>
+        <w:t>Xiang</w:t>
+      </w:r>
+      <w:proofErr w:type="spellEnd"/>
+      <w:r>
+        <w:rPr>
+          <w:rFonts w:cs="TimesNewRomanPSMT"/>
+        </w:rPr>
+        <w:t xml:space="preserve">: </w:t>
+      </w:r>
+    </w:p>
     <w:p/>
-    <w:p>
-      <w:bookmarkStart w:id="0" w:name="_GoBack"/>
-      <w:bookmarkEnd w:id="0"/>
-    </w:p>
     <w:p/>
     <w:p/>
     <w:sectPr>
@@ -3816,6 +4040,29 @@
       <w:lang w:eastAsia="it-IT"/>
     </w:rPr>
   </w:style>
+  <w:style w:type="character" w:styleId="Collegamentoipertestuale">
+    <w:name w:val="Hyperlink"/>
+    <w:basedOn w:val="Carpredefinitoparagrafo"/>
+    <w:uiPriority w:val="99"/>
+    <w:unhideWhenUsed/>
+    <w:rsid w:val="000A7FBF"/>
+    <w:rPr>
+      <w:color w:val="0563C1" w:themeColor="hyperlink"/>
+      <w:u w:val="single"/>
+    </w:rPr>
+  </w:style>
+  <w:style w:type="character" w:styleId="Collegamentovisitato">
+    <w:name w:val="FollowedHyperlink"/>
+    <w:basedOn w:val="Carpredefinitoparagrafo"/>
+    <w:uiPriority w:val="99"/>
+    <w:semiHidden/>
+    <w:unhideWhenUsed/>
+    <w:rsid w:val="000A7FBF"/>
+    <w:rPr>
+      <w:color w:val="954F72" w:themeColor="followedHyperlink"/>
+      <w:u w:val="single"/>
+    </w:rPr>
+  </w:style>
 </w:styles>
 </file>
 

</xml_diff>